<commit_message>
backend frontend andpartialworking prototypecommit
</commit_message>
<xml_diff>
--- a/documentation/New Microsoft Word Document.docx
+++ b/documentation/New Microsoft Word Document.docx
@@ -138,37 +138,13 @@
     <w:p/>
     <w:p>
       <w:r>
-        <w:t xml:space="preserve">Develop wireframes and </w:t>
-      </w:r>
-      <w:proofErr w:type="spellStart"/>
-      <w:r>
-        <w:t>mockups</w:t>
-      </w:r>
-      <w:proofErr w:type="spellEnd"/>
-      <w:r>
-        <w:t xml:space="preserve"> for the user interface to create an engaging and user-friendly experience.</w:t>
-      </w:r>
-    </w:p>
-    <w:p>
-      <w:r>
         <w:t>Data Models:</w:t>
       </w:r>
     </w:p>
     <w:p/>
     <w:p>
       <w:r>
-        <w:t>Define the data models and database structure for storing maintenance predictions and user information.</w:t>
-      </w:r>
-    </w:p>
-    <w:p>
-      <w:r>
         <w:t>Security Plan:</w:t>
-      </w:r>
-    </w:p>
-    <w:p/>
-    <w:p>
-      <w:r>
-        <w:t>Detail the security measures, including encryption, authentication, and access control, to protect both data in transit and at rest.</w:t>
       </w:r>
     </w:p>
     <w:p/>

</xml_diff>